<commit_message>
Further updates from Kuhlmann usability cycle.
</commit_message>
<xml_diff>
--- a/Getting Started.docx
+++ b/Getting Started.docx
@@ -94,75 +94,195 @@
           <w:sz w:val="24"/>
           <w:szCs w:val="24"/>
         </w:rPr>
-        <w:t xml:space="preserve">The iDigi Integration Kit (IIK) is an ANSI C platform independent software development kit used to extend a device to include iDigi Device Cloud connectivity.  </w:t>
-      </w:r>
-    </w:p>
-    <w:p>
-      <w:pPr>
-        <w:rPr>
-          <w:rFonts w:ascii="Times New Roman" w:hAnsi="Times New Roman" w:cs="Times New Roman"/>
-          <w:sz w:val="24"/>
-          <w:szCs w:val="24"/>
-        </w:rPr>
-      </w:pPr>
-      <w:r>
-        <w:rPr>
-          <w:rFonts w:ascii="Times New Roman" w:hAnsi="Times New Roman" w:cs="Times New Roman"/>
-          <w:sz w:val="24"/>
-          <w:szCs w:val="24"/>
-        </w:rPr>
-        <w:t xml:space="preserve">There are three major steps to integrating the IIK: Compilation, Porting, and Application Extensions.  </w:t>
-      </w:r>
-    </w:p>
-    <w:p>
-      <w:pPr>
-        <w:rPr>
-          <w:rFonts w:ascii="Times New Roman" w:hAnsi="Times New Roman" w:cs="Times New Roman"/>
-          <w:sz w:val="24"/>
-          <w:szCs w:val="24"/>
-        </w:rPr>
-      </w:pPr>
-      <w:r>
-        <w:rPr>
-          <w:rFonts w:ascii="Times New Roman" w:hAnsi="Times New Roman" w:cs="Times New Roman"/>
-          <w:sz w:val="24"/>
-          <w:szCs w:val="24"/>
-        </w:rPr>
-        <w:t>The Compilation step includes adding the IIK into your development environment.</w:t>
-      </w:r>
-    </w:p>
-    <w:p>
-      <w:pPr>
-        <w:rPr>
-          <w:rFonts w:ascii="Times New Roman" w:hAnsi="Times New Roman" w:cs="Times New Roman"/>
-          <w:sz w:val="24"/>
-          <w:szCs w:val="24"/>
-        </w:rPr>
-      </w:pPr>
-      <w:r>
-        <w:rPr>
-          <w:rFonts w:ascii="Times New Roman" w:hAnsi="Times New Roman" w:cs="Times New Roman"/>
-          <w:sz w:val="24"/>
-          <w:szCs w:val="24"/>
-        </w:rPr>
-        <w:t xml:space="preserve">The Porting step includes adding fundamental application updates that connect key elements of your development environment (i.e., networking, memory allocation and time, configuration) to the IIK.  Porting also includes running the IIK in your environment and confirming your device is connected to the iDigi Device Cloud.  </w:t>
-      </w:r>
-    </w:p>
-    <w:p>
-      <w:pPr>
-        <w:rPr>
-          <w:rFonts w:ascii="Times New Roman" w:hAnsi="Times New Roman" w:cs="Times New Roman"/>
-          <w:sz w:val="24"/>
-          <w:szCs w:val="24"/>
-        </w:rPr>
-      </w:pPr>
-      <w:r>
-        <w:rPr>
-          <w:rFonts w:ascii="Times New Roman" w:hAnsi="Times New Roman" w:cs="Times New Roman"/>
-          <w:sz w:val="24"/>
-          <w:szCs w:val="24"/>
-        </w:rPr>
-        <w:t>The final step, Application Extensions, includes taking the parts of the various IIK sample applications and combining these into your application to meet your project’s requirements.</w:t>
+        <w:t>The iDigi Integration Kit (IIK) is a</w:t>
+      </w:r>
+      <w:r>
+        <w:rPr>
+          <w:rFonts w:ascii="Times New Roman" w:hAnsi="Times New Roman" w:cs="Times New Roman"/>
+          <w:sz w:val="24"/>
+          <w:szCs w:val="24"/>
+        </w:rPr>
+        <w:t xml:space="preserve"> platform independent </w:t>
+      </w:r>
+      <w:r>
+        <w:rPr>
+          <w:rFonts w:ascii="Times New Roman" w:hAnsi="Times New Roman" w:cs="Times New Roman"/>
+          <w:sz w:val="24"/>
+          <w:szCs w:val="24"/>
+        </w:rPr>
+        <w:t xml:space="preserve">ANSI C </w:t>
+      </w:r>
+      <w:r>
+        <w:rPr>
+          <w:rFonts w:ascii="Times New Roman" w:hAnsi="Times New Roman" w:cs="Times New Roman"/>
+          <w:sz w:val="24"/>
+          <w:szCs w:val="24"/>
+        </w:rPr>
+        <w:t xml:space="preserve">software </w:t>
+      </w:r>
+      <w:r>
+        <w:rPr>
+          <w:rFonts w:ascii="Times New Roman" w:hAnsi="Times New Roman" w:cs="Times New Roman"/>
+          <w:sz w:val="24"/>
+          <w:szCs w:val="24"/>
+        </w:rPr>
+        <w:t xml:space="preserve">development kit used to </w:t>
+      </w:r>
+      <w:r>
+        <w:rPr>
+          <w:rFonts w:ascii="Times New Roman" w:hAnsi="Times New Roman" w:cs="Times New Roman"/>
+          <w:sz w:val="24"/>
+          <w:szCs w:val="24"/>
+        </w:rPr>
+        <w:t xml:space="preserve">add </w:t>
+      </w:r>
+      <w:r>
+        <w:rPr>
+          <w:rFonts w:ascii="Times New Roman" w:hAnsi="Times New Roman" w:cs="Times New Roman"/>
+          <w:sz w:val="24"/>
+          <w:szCs w:val="24"/>
+        </w:rPr>
+        <w:t>iDigi Device Cloud connectivity</w:t>
+      </w:r>
+      <w:r>
+        <w:rPr>
+          <w:rFonts w:ascii="Times New Roman" w:hAnsi="Times New Roman" w:cs="Times New Roman"/>
+          <w:sz w:val="24"/>
+          <w:szCs w:val="24"/>
+        </w:rPr>
+        <w:t xml:space="preserve"> to any networked embedded device</w:t>
+      </w:r>
+      <w:r>
+        <w:rPr>
+          <w:rFonts w:ascii="Times New Roman" w:hAnsi="Times New Roman" w:cs="Times New Roman"/>
+          <w:sz w:val="24"/>
+          <w:szCs w:val="24"/>
+        </w:rPr>
+        <w:t xml:space="preserve">.  </w:t>
+      </w:r>
+    </w:p>
+    <w:p>
+      <w:pPr>
+        <w:rPr>
+          <w:rFonts w:ascii="Times New Roman" w:hAnsi="Times New Roman" w:cs="Times New Roman"/>
+          <w:sz w:val="24"/>
+          <w:szCs w:val="24"/>
+        </w:rPr>
+      </w:pPr>
+      <w:r>
+        <w:rPr>
+          <w:rFonts w:ascii="Times New Roman" w:hAnsi="Times New Roman" w:cs="Times New Roman"/>
+          <w:sz w:val="24"/>
+          <w:szCs w:val="24"/>
+        </w:rPr>
+        <w:t>There are three major steps to integrating the IIK</w:t>
+      </w:r>
+      <w:r>
+        <w:rPr>
+          <w:rFonts w:ascii="Times New Roman" w:hAnsi="Times New Roman" w:cs="Times New Roman"/>
+          <w:sz w:val="24"/>
+          <w:szCs w:val="24"/>
+        </w:rPr>
+        <w:t xml:space="preserve"> into your embedded device</w:t>
+      </w:r>
+      <w:r>
+        <w:rPr>
+          <w:rFonts w:ascii="Times New Roman" w:hAnsi="Times New Roman" w:cs="Times New Roman"/>
+          <w:sz w:val="24"/>
+          <w:szCs w:val="24"/>
+        </w:rPr>
+        <w:t xml:space="preserve">: Compilation, Porting, and Application Extensions.  </w:t>
+      </w:r>
+    </w:p>
+    <w:p>
+      <w:pPr>
+        <w:rPr>
+          <w:rFonts w:ascii="Times New Roman" w:hAnsi="Times New Roman" w:cs="Times New Roman"/>
+          <w:sz w:val="24"/>
+          <w:szCs w:val="24"/>
+        </w:rPr>
+      </w:pPr>
+      <w:r>
+        <w:rPr>
+          <w:rFonts w:ascii="Times New Roman" w:hAnsi="Times New Roman" w:cs="Times New Roman"/>
+          <w:sz w:val="24"/>
+          <w:szCs w:val="24"/>
+        </w:rPr>
+        <w:t>The Compilation step includes adding the IIK to your development environment.</w:t>
+      </w:r>
+    </w:p>
+    <w:p>
+      <w:pPr>
+        <w:rPr>
+          <w:rFonts w:ascii="Times New Roman" w:hAnsi="Times New Roman" w:cs="Times New Roman"/>
+          <w:sz w:val="24"/>
+          <w:szCs w:val="24"/>
+        </w:rPr>
+      </w:pPr>
+      <w:r>
+        <w:rPr>
+          <w:rFonts w:ascii="Times New Roman" w:hAnsi="Times New Roman" w:cs="Times New Roman"/>
+          <w:sz w:val="24"/>
+          <w:szCs w:val="24"/>
+        </w:rPr>
+        <w:t xml:space="preserve">The Porting step includes adding </w:t>
+      </w:r>
+      <w:r>
+        <w:rPr>
+          <w:rFonts w:ascii="Times New Roman" w:hAnsi="Times New Roman" w:cs="Times New Roman"/>
+          <w:sz w:val="24"/>
+          <w:szCs w:val="24"/>
+        </w:rPr>
+        <w:t xml:space="preserve">the necessary </w:t>
+      </w:r>
+      <w:r>
+        <w:rPr>
+          <w:rFonts w:ascii="Times New Roman" w:hAnsi="Times New Roman" w:cs="Times New Roman"/>
+          <w:sz w:val="24"/>
+          <w:szCs w:val="24"/>
+        </w:rPr>
+        <w:t>application updates that connect key elements of your development environment (i.e., networking, memory allocation and time, configuration) to the IIK.  Porting also includes running the IIK in your environment and confirming your device is connect</w:t>
+      </w:r>
+      <w:r>
+        <w:rPr>
+          <w:rFonts w:ascii="Times New Roman" w:hAnsi="Times New Roman" w:cs="Times New Roman"/>
+          <w:sz w:val="24"/>
+          <w:szCs w:val="24"/>
+        </w:rPr>
+        <w:t>s to the iDigi Device Cloud.</w:t>
+      </w:r>
+    </w:p>
+    <w:p>
+      <w:pPr>
+        <w:rPr>
+          <w:rFonts w:ascii="Times New Roman" w:hAnsi="Times New Roman" w:cs="Times New Roman"/>
+          <w:sz w:val="24"/>
+          <w:szCs w:val="24"/>
+        </w:rPr>
+      </w:pPr>
+      <w:r>
+        <w:rPr>
+          <w:rFonts w:ascii="Times New Roman" w:hAnsi="Times New Roman" w:cs="Times New Roman"/>
+          <w:sz w:val="24"/>
+          <w:szCs w:val="24"/>
+        </w:rPr>
+        <w:t xml:space="preserve">The final step, Application Extensions, includes taking </w:t>
+      </w:r>
+      <w:r>
+        <w:rPr>
+          <w:rFonts w:ascii="Times New Roman" w:hAnsi="Times New Roman" w:cs="Times New Roman"/>
+          <w:sz w:val="24"/>
+          <w:szCs w:val="24"/>
+        </w:rPr>
+        <w:t xml:space="preserve">elements from </w:t>
+      </w:r>
+      <w:r>
+        <w:rPr>
+          <w:rFonts w:ascii="Times New Roman" w:hAnsi="Times New Roman" w:cs="Times New Roman"/>
+          <w:sz w:val="24"/>
+          <w:szCs w:val="24"/>
+        </w:rPr>
+        <w:t>the various IIK sample applications and combining these into your application to meet your project’s requirements.</w:t>
       </w:r>
     </w:p>
     <w:p>
@@ -262,7 +382,55 @@
           <w:sz w:val="24"/>
           <w:szCs w:val="24"/>
         </w:rPr>
-        <w:t>Assuming an implementer familiar with a given environment, we expect the Compilation and Porting steps to take roughly 12 hours, which includes both software development time and time for reading the IIK User Guide.</w:t>
+        <w:t xml:space="preserve">Assuming an implementer familiar with a given </w:t>
+      </w:r>
+      <w:r>
+        <w:rPr>
+          <w:rFonts w:ascii="Times New Roman" w:hAnsi="Times New Roman" w:cs="Times New Roman"/>
+          <w:sz w:val="24"/>
+          <w:szCs w:val="24"/>
+        </w:rPr>
+        <w:t xml:space="preserve">platform and </w:t>
+      </w:r>
+      <w:r>
+        <w:rPr>
+          <w:rFonts w:ascii="Times New Roman" w:hAnsi="Times New Roman" w:cs="Times New Roman"/>
+          <w:sz w:val="24"/>
+          <w:szCs w:val="24"/>
+        </w:rPr>
+        <w:t>environment, we expect the Compilation and Porting steps to take roughly 12 hours, includ</w:t>
+      </w:r>
+      <w:r>
+        <w:rPr>
+          <w:rFonts w:ascii="Times New Roman" w:hAnsi="Times New Roman" w:cs="Times New Roman"/>
+          <w:sz w:val="24"/>
+          <w:szCs w:val="24"/>
+        </w:rPr>
+        <w:t>ing</w:t>
+      </w:r>
+      <w:r>
+        <w:rPr>
+          <w:rFonts w:ascii="Times New Roman" w:hAnsi="Times New Roman" w:cs="Times New Roman"/>
+          <w:sz w:val="24"/>
+          <w:szCs w:val="24"/>
+        </w:rPr>
+        <w:t xml:space="preserve"> both software development time and </w:t>
+      </w:r>
+      <w:r>
+        <w:rPr>
+          <w:rFonts w:ascii="Times New Roman" w:hAnsi="Times New Roman" w:cs="Times New Roman"/>
+          <w:sz w:val="24"/>
+          <w:szCs w:val="24"/>
+        </w:rPr>
+        <w:t xml:space="preserve">the </w:t>
+      </w:r>
+      <w:r>
+        <w:rPr>
+          <w:rFonts w:ascii="Times New Roman" w:hAnsi="Times New Roman" w:cs="Times New Roman"/>
+          <w:sz w:val="24"/>
+          <w:szCs w:val="24"/>
+        </w:rPr>
+        <w:t>time for reading the IIK User Guide.</w:t>
       </w:r>
     </w:p>
     <w:p>

</xml_diff>

<commit_message>
Updates from Cary to remove IIK acroymn.
</commit_message>
<xml_diff>
--- a/Getting Started.docx
+++ b/Getting Started.docx
@@ -32,7 +32,7 @@
                     </pic:cNvPicPr>
                   </pic:nvPicPr>
                   <pic:blipFill>
-                    <a:blip r:embed="rId6" cstate="print"/>
+                    <a:blip r:embed="rId7" cstate="print"/>
                     <a:srcRect/>
                     <a:stretch>
                       <a:fillRect/>
@@ -94,7 +94,7 @@
           <w:sz w:val="24"/>
           <w:szCs w:val="24"/>
         </w:rPr>
-        <w:t>The iDigi Integration Kit (IIK) is a</w:t>
+        <w:t>The iDigi Integration Kit is a</w:t>
       </w:r>
       <w:r>
         <w:rPr>
@@ -175,7 +175,23 @@
           <w:sz w:val="24"/>
           <w:szCs w:val="24"/>
         </w:rPr>
-        <w:t xml:space="preserve">Integrating the IIK into your embedded device includes </w:t>
+        <w:t xml:space="preserve">Integrating the </w:t>
+      </w:r>
+      <w:r>
+        <w:rPr>
+          <w:rFonts w:ascii="Times New Roman" w:hAnsi="Times New Roman" w:cs="Times New Roman"/>
+          <w:sz w:val="24"/>
+          <w:szCs w:val="24"/>
+        </w:rPr>
+        <w:t>iDigi Integration Kit</w:t>
+      </w:r>
+      <w:r>
+        <w:rPr>
+          <w:rFonts w:ascii="Times New Roman" w:hAnsi="Times New Roman" w:cs="Times New Roman"/>
+          <w:sz w:val="24"/>
+          <w:szCs w:val="24"/>
+        </w:rPr>
+        <w:t xml:space="preserve"> into your embedded device includes </w:t>
       </w:r>
       <w:r>
         <w:rPr>
@@ -200,7 +216,23 @@
           <w:sz w:val="24"/>
           <w:szCs w:val="24"/>
         </w:rPr>
-        <w:t>Compilation includes adding the IIK to your development environment.</w:t>
+        <w:t xml:space="preserve">Compilation includes adding the </w:t>
+      </w:r>
+      <w:r>
+        <w:rPr>
+          <w:rFonts w:ascii="Times New Roman" w:hAnsi="Times New Roman" w:cs="Times New Roman"/>
+          <w:sz w:val="24"/>
+          <w:szCs w:val="24"/>
+        </w:rPr>
+        <w:t>kit</w:t>
+      </w:r>
+      <w:r>
+        <w:rPr>
+          <w:rFonts w:ascii="Times New Roman" w:hAnsi="Times New Roman" w:cs="Times New Roman"/>
+          <w:sz w:val="24"/>
+          <w:szCs w:val="24"/>
+        </w:rPr>
+        <w:t xml:space="preserve"> to your development environment.</w:t>
       </w:r>
     </w:p>
     <w:p>
@@ -233,7 +265,33 @@
           <w:sz w:val="24"/>
           <w:szCs w:val="24"/>
         </w:rPr>
-        <w:t xml:space="preserve">application updates that connect key elements of your development environment (i.e., networking, memory allocation and time, configuration) to the IIK.  </w:t>
+        <w:t>application updates that connect key elements of your development environment (i.e., networking</w:t>
+      </w:r>
+      <w:bookmarkStart w:id="0" w:name="_GoBack"/>
+      <w:bookmarkEnd w:id="0"/>
+      <w:r>
+        <w:rPr>
+          <w:rFonts w:ascii="Times New Roman" w:hAnsi="Times New Roman" w:cs="Times New Roman"/>
+          <w:sz w:val="24"/>
+          <w:szCs w:val="24"/>
+        </w:rPr>
+        <w:t xml:space="preserve">, memory allocation and time, configuration) to the </w:t>
+      </w:r>
+      <w:r>
+        <w:rPr>
+          <w:rFonts w:ascii="Times New Roman" w:hAnsi="Times New Roman" w:cs="Times New Roman"/>
+          <w:sz w:val="24"/>
+          <w:szCs w:val="24"/>
+        </w:rPr>
+        <w:t>iDigi Integration Kit</w:t>
+      </w:r>
+      <w:r>
+        <w:rPr>
+          <w:rFonts w:ascii="Times New Roman" w:hAnsi="Times New Roman" w:cs="Times New Roman"/>
+          <w:sz w:val="24"/>
+          <w:szCs w:val="24"/>
+        </w:rPr>
+        <w:t xml:space="preserve">.  </w:t>
       </w:r>
       <w:r>
         <w:rPr>
@@ -265,7 +323,23 @@
           <w:sz w:val="24"/>
           <w:szCs w:val="24"/>
         </w:rPr>
-        <w:t>also includes running the IIK in your environment and confirming your device is connect</w:t>
+        <w:t xml:space="preserve">also includes running the </w:t>
+      </w:r>
+      <w:r>
+        <w:rPr>
+          <w:rFonts w:ascii="Times New Roman" w:hAnsi="Times New Roman" w:cs="Times New Roman"/>
+          <w:sz w:val="24"/>
+          <w:szCs w:val="24"/>
+        </w:rPr>
+        <w:t>iDigi Integration Kit</w:t>
+      </w:r>
+      <w:r>
+        <w:rPr>
+          <w:rFonts w:ascii="Times New Roman" w:hAnsi="Times New Roman" w:cs="Times New Roman"/>
+          <w:sz w:val="24"/>
+          <w:szCs w:val="24"/>
+        </w:rPr>
+        <w:t xml:space="preserve"> in your environment and confirming your device is connect</w:t>
       </w:r>
       <w:r>
         <w:rPr>
@@ -306,7 +380,39 @@
           <w:sz w:val="24"/>
           <w:szCs w:val="24"/>
         </w:rPr>
-        <w:t>the various IIK sample applications and combining these into your application to meet your project’s requirements.</w:t>
+        <w:t xml:space="preserve">the various </w:t>
+      </w:r>
+      <w:r>
+        <w:rPr>
+          <w:rFonts w:ascii="Times New Roman" w:hAnsi="Times New Roman" w:cs="Times New Roman"/>
+          <w:sz w:val="24"/>
+          <w:szCs w:val="24"/>
+        </w:rPr>
+        <w:t xml:space="preserve">kit </w:t>
+      </w:r>
+      <w:r>
+        <w:rPr>
+          <w:rFonts w:ascii="Times New Roman" w:hAnsi="Times New Roman" w:cs="Times New Roman"/>
+          <w:sz w:val="24"/>
+          <w:szCs w:val="24"/>
+        </w:rPr>
+        <w:t>sample</w:t>
+      </w:r>
+      <w:r>
+        <w:rPr>
+          <w:rFonts w:ascii="Times New Roman" w:hAnsi="Times New Roman" w:cs="Times New Roman"/>
+          <w:sz w:val="24"/>
+          <w:szCs w:val="24"/>
+        </w:rPr>
+        <w:t xml:space="preserve">s </w:t>
+      </w:r>
+      <w:r>
+        <w:rPr>
+          <w:rFonts w:ascii="Times New Roman" w:hAnsi="Times New Roman" w:cs="Times New Roman"/>
+          <w:sz w:val="24"/>
+          <w:szCs w:val="24"/>
+        </w:rPr>
+        <w:t>and combining these into your application to meet your project’s requirements.</w:t>
       </w:r>
     </w:p>
     <w:p>
@@ -352,7 +458,23 @@
           <w:sz w:val="24"/>
           <w:szCs w:val="24"/>
         </w:rPr>
-        <w:t>It is forbidden to modify any code within the /private portion of the IIK tree.  We recommend you focus your atten</w:t>
+        <w:t xml:space="preserve">It is forbidden to modify any code within the /private portion of the </w:t>
+      </w:r>
+      <w:r>
+        <w:rPr>
+          <w:rFonts w:ascii="Times New Roman" w:hAnsi="Times New Roman" w:cs="Times New Roman"/>
+          <w:sz w:val="24"/>
+          <w:szCs w:val="24"/>
+        </w:rPr>
+        <w:t>iDigi Integration Kit</w:t>
+      </w:r>
+      <w:r>
+        <w:rPr>
+          <w:rFonts w:ascii="Times New Roman" w:hAnsi="Times New Roman" w:cs="Times New Roman"/>
+          <w:sz w:val="24"/>
+          <w:szCs w:val="24"/>
+        </w:rPr>
+        <w:t xml:space="preserve"> tree.  We recommend you focus your atten</w:t>
       </w:r>
       <w:r>
         <w:rPr>
@@ -454,34 +576,82 @@
           <w:sz w:val="24"/>
           <w:szCs w:val="24"/>
         </w:rPr>
-        <w:t>time for reading the IIK User Guide.</w:t>
-      </w:r>
-    </w:p>
-    <w:p>
-      <w:pPr>
-        <w:rPr>
-          <w:rFonts w:ascii="Times New Roman" w:hAnsi="Times New Roman" w:cs="Times New Roman"/>
-          <w:sz w:val="24"/>
-          <w:szCs w:val="24"/>
-        </w:rPr>
-      </w:pPr>
-      <w:r>
-        <w:rPr>
-          <w:rFonts w:ascii="Times New Roman" w:hAnsi="Times New Roman" w:cs="Times New Roman"/>
-          <w:sz w:val="24"/>
-          <w:szCs w:val="24"/>
-        </w:rPr>
-        <w:t xml:space="preserve">To get started, open the IIK User Guide, read the Overview, and then follow the steps in the Getting Started Procedure.  </w:t>
-      </w:r>
-      <w:r>
-        <w:rPr>
-          <w:rFonts w:ascii="Times New Roman" w:hAnsi="Times New Roman" w:cs="Times New Roman"/>
-          <w:sz w:val="24"/>
-          <w:szCs w:val="24"/>
-        </w:rPr>
-        <w:t xml:space="preserve">The IIK User Guide can be found here: </w:t>
-      </w:r>
-      <w:hyperlink r:id="rId7" w:history="1">
+        <w:t xml:space="preserve">time for reading the </w:t>
+      </w:r>
+      <w:r>
+        <w:rPr>
+          <w:rFonts w:ascii="Times New Roman" w:hAnsi="Times New Roman" w:cs="Times New Roman"/>
+          <w:sz w:val="24"/>
+          <w:szCs w:val="24"/>
+        </w:rPr>
+        <w:t>iDigi Integration Kit</w:t>
+      </w:r>
+      <w:r>
+        <w:rPr>
+          <w:rFonts w:ascii="Times New Roman" w:hAnsi="Times New Roman" w:cs="Times New Roman"/>
+          <w:sz w:val="24"/>
+          <w:szCs w:val="24"/>
+        </w:rPr>
+        <w:t xml:space="preserve"> User Guide.</w:t>
+      </w:r>
+    </w:p>
+    <w:p>
+      <w:pPr>
+        <w:rPr>
+          <w:rFonts w:ascii="Times New Roman" w:hAnsi="Times New Roman" w:cs="Times New Roman"/>
+          <w:sz w:val="24"/>
+          <w:szCs w:val="24"/>
+        </w:rPr>
+      </w:pPr>
+      <w:r>
+        <w:rPr>
+          <w:rFonts w:ascii="Times New Roman" w:hAnsi="Times New Roman" w:cs="Times New Roman"/>
+          <w:sz w:val="24"/>
+          <w:szCs w:val="24"/>
+        </w:rPr>
+        <w:t xml:space="preserve">To get started, open the </w:t>
+      </w:r>
+      <w:r>
+        <w:rPr>
+          <w:rFonts w:ascii="Times New Roman" w:hAnsi="Times New Roman" w:cs="Times New Roman"/>
+          <w:sz w:val="24"/>
+          <w:szCs w:val="24"/>
+        </w:rPr>
+        <w:t>iDigi Integration Kit</w:t>
+      </w:r>
+      <w:r>
+        <w:rPr>
+          <w:rFonts w:ascii="Times New Roman" w:hAnsi="Times New Roman" w:cs="Times New Roman"/>
+          <w:sz w:val="24"/>
+          <w:szCs w:val="24"/>
+        </w:rPr>
+        <w:t xml:space="preserve"> User Guide, read the Overview, and then follow the steps in the Getting Started Procedure.  </w:t>
+      </w:r>
+      <w:r>
+        <w:rPr>
+          <w:rFonts w:ascii="Times New Roman" w:hAnsi="Times New Roman" w:cs="Times New Roman"/>
+          <w:sz w:val="24"/>
+          <w:szCs w:val="24"/>
+        </w:rPr>
+        <w:t xml:space="preserve">The </w:t>
+      </w:r>
+      <w:r>
+        <w:rPr>
+          <w:rFonts w:ascii="Times New Roman" w:hAnsi="Times New Roman" w:cs="Times New Roman"/>
+          <w:sz w:val="24"/>
+          <w:szCs w:val="24"/>
+        </w:rPr>
+        <w:t>iDigi Integration Kit</w:t>
+      </w:r>
+      <w:r>
+        <w:rPr>
+          <w:rFonts w:ascii="Times New Roman" w:hAnsi="Times New Roman" w:cs="Times New Roman"/>
+          <w:sz w:val="24"/>
+          <w:szCs w:val="24"/>
+        </w:rPr>
+        <w:t xml:space="preserve"> User Guide can be found here: </w:t>
+      </w:r>
+      <w:hyperlink r:id="rId8" w:history="1">
         <w:r>
           <w:rPr>
             <w:rStyle w:val="Hyperlink"/>
@@ -520,7 +690,7 @@
       </w:pPr>
     </w:p>
     <w:sectPr>
-      <w:headerReference w:type="default" r:id="rId8"/>
+      <w:headerReference w:type="default" r:id="rId9"/>
       <w:pgSz w:w="12240" w:h="15840"/>
       <w:pgMar w:top="1440" w:right="1440" w:bottom="1440" w:left="1440" w:header="720" w:footer="720" w:gutter="0"/>
       <w:cols w:space="720"/>
@@ -847,6 +1017,28 @@
     <w:basedOn w:val="Normal"/>
     <w:link w:val="HeaderChar"/>
     <w:uiPriority w:val="99"/>
+    <w:unhideWhenUsed/>
+    <w:rsid w:val="00891ACD"/>
+    <w:pPr>
+      <w:tabs>
+        <w:tab w:val="center" w:pos="4680"/>
+        <w:tab w:val="right" w:pos="9360"/>
+      </w:tabs>
+      <w:spacing w:after="0" w:line="240" w:lineRule="auto"/>
+    </w:pPr>
+  </w:style>
+  <w:style w:type="character" w:customStyle="1" w:styleId="HeaderChar">
+    <w:name w:val="Header Char"/>
+    <w:basedOn w:val="DefaultParagraphFont"/>
+    <w:link w:val="Header"/>
+    <w:uiPriority w:val="99"/>
+    <w:rsid w:val="00891ACD"/>
+  </w:style>
+  <w:style w:type="paragraph" w:styleId="Footer">
+    <w:name w:val="footer"/>
+    <w:basedOn w:val="Normal"/>
+    <w:link w:val="FooterChar"/>
+    <w:uiPriority w:val="99"/>
     <w:semiHidden/>
     <w:unhideWhenUsed/>
     <w:rsid w:val="00891ACD"/>
@@ -858,12 +1050,278 @@
       <w:spacing w:after="0" w:line="240" w:lineRule="auto"/>
     </w:pPr>
   </w:style>
+  <w:style w:type="character" w:customStyle="1" w:styleId="FooterChar">
+    <w:name w:val="Footer Char"/>
+    <w:basedOn w:val="DefaultParagraphFont"/>
+    <w:link w:val="Footer"/>
+    <w:uiPriority w:val="99"/>
+    <w:semiHidden/>
+    <w:rsid w:val="00891ACD"/>
+  </w:style>
+</w:styles>
+</file>
+
+<file path=word/stylesWithEffects.xml><?xml version="1.0" encoding="utf-8"?>
+<w:styles xmlns:wpc="http://schemas.microsoft.com/office/word/2010/wordprocessingCanvas" xmlns:mo="http://schemas.microsoft.com/office/mac/office/2008/main" xmlns:mc="http://schemas.openxmlformats.org/markup-compatibility/2006" xmlns:mv="urn:schemas-microsoft-com:mac:vml" xmlns:o="urn:schemas-microsoft-com:office:office" xmlns:r="http://schemas.openxmlformats.org/officeDocument/2006/relationships" xmlns:m="http://schemas.openxmlformats.org/officeDocument/2006/math" xmlns:v="urn:schemas-microsoft-com:vml" xmlns:wp14="http://schemas.microsoft.com/office/word/2010/wordprocessingDrawing" xmlns:wp="http://schemas.openxmlformats.org/drawingml/2006/wordprocessingDrawing" xmlns:w10="urn:schemas-microsoft-com:office:word" xmlns:w="http://schemas.openxmlformats.org/wordprocessingml/2006/main" xmlns:w14="http://schemas.microsoft.com/office/word/2010/wordml" xmlns:wpg="http://schemas.microsoft.com/office/word/2010/wordprocessingGroup" xmlns:wpi="http://schemas.microsoft.com/office/word/2010/wordprocessingInk" xmlns:wne="http://schemas.microsoft.com/office/word/2006/wordml" xmlns:wps="http://schemas.microsoft.com/office/word/2010/wordprocessingShape" mc:Ignorable="w14 wp14">
+  <w:docDefaults>
+    <w:rPrDefault>
+      <w:rPr>
+        <w:rFonts w:asciiTheme="minorHAnsi" w:eastAsiaTheme="minorHAnsi" w:hAnsiTheme="minorHAnsi" w:cstheme="minorBidi"/>
+        <w:sz w:val="22"/>
+        <w:szCs w:val="22"/>
+        <w:lang w:val="en-US" w:eastAsia="en-US" w:bidi="ar-SA"/>
+      </w:rPr>
+    </w:rPrDefault>
+    <w:pPrDefault>
+      <w:pPr>
+        <w:spacing w:after="200" w:line="276" w:lineRule="auto"/>
+      </w:pPr>
+    </w:pPrDefault>
+  </w:docDefaults>
+  <w:latentStyles w:defLockedState="0" w:defUIPriority="99" w:defSemiHidden="1" w:defUnhideWhenUsed="1" w:defQFormat="0" w:count="276">
+    <w:lsdException w:name="Normal" w:semiHidden="0" w:uiPriority="0" w:unhideWhenUsed="0" w:qFormat="1"/>
+    <w:lsdException w:name="heading 1" w:semiHidden="0" w:uiPriority="9" w:unhideWhenUsed="0" w:qFormat="1"/>
+    <w:lsdException w:name="heading 2" w:uiPriority="9" w:qFormat="1"/>
+    <w:lsdException w:name="heading 3" w:uiPriority="9" w:qFormat="1"/>
+    <w:lsdException w:name="heading 4" w:uiPriority="9" w:qFormat="1"/>
+    <w:lsdException w:name="heading 5" w:uiPriority="9" w:qFormat="1"/>
+    <w:lsdException w:name="heading 6" w:uiPriority="9" w:qFormat="1"/>
+    <w:lsdException w:name="heading 7" w:uiPriority="9" w:qFormat="1"/>
+    <w:lsdException w:name="heading 8" w:uiPriority="9" w:qFormat="1"/>
+    <w:lsdException w:name="heading 9" w:uiPriority="9" w:qFormat="1"/>
+    <w:lsdException w:name="toc 1" w:uiPriority="39"/>
+    <w:lsdException w:name="toc 2" w:uiPriority="39"/>
+    <w:lsdException w:name="toc 3" w:uiPriority="39"/>
+    <w:lsdException w:name="toc 4" w:uiPriority="39"/>
+    <w:lsdException w:name="toc 5" w:uiPriority="39"/>
+    <w:lsdException w:name="toc 6" w:uiPriority="39"/>
+    <w:lsdException w:name="toc 7" w:uiPriority="39"/>
+    <w:lsdException w:name="toc 8" w:uiPriority="39"/>
+    <w:lsdException w:name="toc 9" w:uiPriority="39"/>
+    <w:lsdException w:name="caption" w:uiPriority="35" w:qFormat="1"/>
+    <w:lsdException w:name="Title" w:semiHidden="0" w:uiPriority="10" w:unhideWhenUsed="0" w:qFormat="1"/>
+    <w:lsdException w:name="Default Paragraph Font" w:uiPriority="1"/>
+    <w:lsdException w:name="Subtitle" w:semiHidden="0" w:uiPriority="11" w:unhideWhenUsed="0" w:qFormat="1"/>
+    <w:lsdException w:name="Strong" w:semiHidden="0" w:uiPriority="22" w:unhideWhenUsed="0" w:qFormat="1"/>
+    <w:lsdException w:name="Emphasis" w:semiHidden="0" w:uiPriority="20" w:unhideWhenUsed="0" w:qFormat="1"/>
+    <w:lsdException w:name="Table Grid" w:semiHidden="0" w:uiPriority="59" w:unhideWhenUsed="0"/>
+    <w:lsdException w:name="Placeholder Text" w:unhideWhenUsed="0"/>
+    <w:lsdException w:name="No Spacing" w:semiHidden="0" w:uiPriority="1" w:unhideWhenUsed="0" w:qFormat="1"/>
+    <w:lsdException w:name="Light Shading" w:semiHidden="0" w:uiPriority="60" w:unhideWhenUsed="0"/>
+    <w:lsdException w:name="Light List" w:semiHidden="0" w:uiPriority="61" w:unhideWhenUsed="0"/>
+    <w:lsdException w:name="Light Grid" w:semiHidden="0" w:uiPriority="62" w:unhideWhenUsed="0"/>
+    <w:lsdException w:name="Medium Shading 1" w:semiHidden="0" w:uiPriority="63" w:unhideWhenUsed="0"/>
+    <w:lsdException w:name="Medium Shading 2" w:semiHidden="0" w:uiPriority="64" w:unhideWhenUsed="0"/>
+    <w:lsdException w:name="Medium List 1" w:semiHidden="0" w:uiPriority="65" w:unhideWhenUsed="0"/>
+    <w:lsdException w:name="Medium List 2" w:semiHidden="0" w:uiPriority="66" w:unhideWhenUsed="0"/>
+    <w:lsdException w:name="Medium Grid 1" w:semiHidden="0" w:uiPriority="67" w:unhideWhenUsed="0"/>
+    <w:lsdException w:name="Medium Grid 2" w:semiHidden="0" w:uiPriority="68" w:unhideWhenUsed="0"/>
+    <w:lsdException w:name="Medium Grid 3" w:semiHidden="0" w:uiPriority="69" w:unhideWhenUsed="0"/>
+    <w:lsdException w:name="Dark List" w:semiHidden="0" w:uiPriority="70" w:unhideWhenUsed="0"/>
+    <w:lsdException w:name="Colorful Shading" w:semiHidden="0" w:uiPriority="71" w:unhideWhenUsed="0"/>
+    <w:lsdException w:name="Colorful List" w:semiHidden="0" w:uiPriority="72" w:unhideWhenUsed="0"/>
+    <w:lsdException w:name="Colorful Grid" w:semiHidden="0" w:uiPriority="73" w:unhideWhenUsed="0"/>
+    <w:lsdException w:name="Light Shading Accent 1" w:semiHidden="0" w:uiPriority="60" w:unhideWhenUsed="0"/>
+    <w:lsdException w:name="Light List Accent 1" w:semiHidden="0" w:uiPriority="61" w:unhideWhenUsed="0"/>
+    <w:lsdException w:name="Light Grid Accent 1" w:semiHidden="0" w:uiPriority="62" w:unhideWhenUsed="0"/>
+    <w:lsdException w:name="Medium Shading 1 Accent 1" w:semiHidden="0" w:uiPriority="63" w:unhideWhenUsed="0"/>
+    <w:lsdException w:name="Medium Shading 2 Accent 1" w:semiHidden="0" w:uiPriority="64" w:unhideWhenUsed="0"/>
+    <w:lsdException w:name="Medium List 1 Accent 1" w:semiHidden="0" w:uiPriority="65" w:unhideWhenUsed="0"/>
+    <w:lsdException w:name="Revision" w:unhideWhenUsed="0"/>
+    <w:lsdException w:name="List Paragraph" w:semiHidden="0" w:uiPriority="34" w:unhideWhenUsed="0" w:qFormat="1"/>
+    <w:lsdException w:name="Quote" w:semiHidden="0" w:uiPriority="29" w:unhideWhenUsed="0" w:qFormat="1"/>
+    <w:lsdException w:name="Intense Quote" w:semiHidden="0" w:uiPriority="30" w:unhideWhenUsed="0" w:qFormat="1"/>
+    <w:lsdException w:name="Medium List 2 Accent 1" w:semiHidden="0" w:uiPriority="66" w:unhideWhenUsed="0"/>
+    <w:lsdException w:name="Medium Grid 1 Accent 1" w:semiHidden="0" w:uiPriority="67" w:unhideWhenUsed="0"/>
+    <w:lsdException w:name="Medium Grid 2 Accent 1" w:semiHidden="0" w:uiPriority="68" w:unhideWhenUsed="0"/>
+    <w:lsdException w:name="Medium Grid 3 Accent 1" w:semiHidden="0" w:uiPriority="69" w:unhideWhenUsed="0"/>
+    <w:lsdException w:name="Dark List Accent 1" w:semiHidden="0" w:uiPriority="70" w:unhideWhenUsed="0"/>
+    <w:lsdException w:name="Colorful Shading Accent 1" w:semiHidden="0" w:uiPriority="71" w:unhideWhenUsed="0"/>
+    <w:lsdException w:name="Colorful List Accent 1" w:semiHidden="0" w:uiPriority="72" w:unhideWhenUsed="0"/>
+    <w:lsdException w:name="Colorful Grid Accent 1" w:semiHidden="0" w:uiPriority="73" w:unhideWhenUsed="0"/>
+    <w:lsdException w:name="Light Shading Accent 2" w:semiHidden="0" w:uiPriority="60" w:unhideWhenUsed="0"/>
+    <w:lsdException w:name="Light List Accent 2" w:semiHidden="0" w:uiPriority="61" w:unhideWhenUsed="0"/>
+    <w:lsdException w:name="Light Grid Accent 2" w:semiHidden="0" w:uiPriority="62" w:unhideWhenUsed="0"/>
+    <w:lsdException w:name="Medium Shading 1 Accent 2" w:semiHidden="0" w:uiPriority="63" w:unhideWhenUsed="0"/>
+    <w:lsdException w:name="Medium Shading 2 Accent 2" w:semiHidden="0" w:uiPriority="64" w:unhideWhenUsed="0"/>
+    <w:lsdException w:name="Medium List 1 Accent 2" w:semiHidden="0" w:uiPriority="65" w:unhideWhenUsed="0"/>
+    <w:lsdException w:name="Medium List 2 Accent 2" w:semiHidden="0" w:uiPriority="66" w:unhideWhenUsed="0"/>
+    <w:lsdException w:name="Medium Grid 1 Accent 2" w:semiHidden="0" w:uiPriority="67" w:unhideWhenUsed="0"/>
+    <w:lsdException w:name="Medium Grid 2 Accent 2" w:semiHidden="0" w:uiPriority="68" w:unhideWhenUsed="0"/>
+    <w:lsdException w:name="Medium Grid 3 Accent 2" w:semiHidden="0" w:uiPriority="69" w:unhideWhenUsed="0"/>
+    <w:lsdException w:name="Dark List Accent 2" w:semiHidden="0" w:uiPriority="70" w:unhideWhenUsed="0"/>
+    <w:lsdException w:name="Colorful Shading Accent 2" w:semiHidden="0" w:uiPriority="71" w:unhideWhenUsed="0"/>
+    <w:lsdException w:name="Colorful List Accent 2" w:semiHidden="0" w:uiPriority="72" w:unhideWhenUsed="0"/>
+    <w:lsdException w:name="Colorful Grid Accent 2" w:semiHidden="0" w:uiPriority="73" w:unhideWhenUsed="0"/>
+    <w:lsdException w:name="Light Shading Accent 3" w:semiHidden="0" w:uiPriority="60" w:unhideWhenUsed="0"/>
+    <w:lsdException w:name="Light List Accent 3" w:semiHidden="0" w:uiPriority="61" w:unhideWhenUsed="0"/>
+    <w:lsdException w:name="Light Grid Accent 3" w:semiHidden="0" w:uiPriority="62" w:unhideWhenUsed="0"/>
+    <w:lsdException w:name="Medium Shading 1 Accent 3" w:semiHidden="0" w:uiPriority="63" w:unhideWhenUsed="0"/>
+    <w:lsdException w:name="Medium Shading 2 Accent 3" w:semiHidden="0" w:uiPriority="64" w:unhideWhenUsed="0"/>
+    <w:lsdException w:name="Medium List 1 Accent 3" w:semiHidden="0" w:uiPriority="65" w:unhideWhenUsed="0"/>
+    <w:lsdException w:name="Medium List 2 Accent 3" w:semiHidden="0" w:uiPriority="66" w:unhideWhenUsed="0"/>
+    <w:lsdException w:name="Medium Grid 1 Accent 3" w:semiHidden="0" w:uiPriority="67" w:unhideWhenUsed="0"/>
+    <w:lsdException w:name="Medium Grid 2 Accent 3" w:semiHidden="0" w:uiPriority="68" w:unhideWhenUsed="0"/>
+    <w:lsdException w:name="Medium Grid 3 Accent 3" w:semiHidden="0" w:uiPriority="69" w:unhideWhenUsed="0"/>
+    <w:lsdException w:name="Dark List Accent 3" w:semiHidden="0" w:uiPriority="70" w:unhideWhenUsed="0"/>
+    <w:lsdException w:name="Colorful Shading Accent 3" w:semiHidden="0" w:uiPriority="71" w:unhideWhenUsed="0"/>
+    <w:lsdException w:name="Colorful List Accent 3" w:semiHidden="0" w:uiPriority="72" w:unhideWhenUsed="0"/>
+    <w:lsdException w:name="Colorful Grid Accent 3" w:semiHidden="0" w:uiPriority="73" w:unhideWhenUsed="0"/>
+    <w:lsdException w:name="Light Shading Accent 4" w:semiHidden="0" w:uiPriority="60" w:unhideWhenUsed="0"/>
+    <w:lsdException w:name="Light List Accent 4" w:semiHidden="0" w:uiPriority="61" w:unhideWhenUsed="0"/>
+    <w:lsdException w:name="Light Grid Accent 4" w:semiHidden="0" w:uiPriority="62" w:unhideWhenUsed="0"/>
+    <w:lsdException w:name="Medium Shading 1 Accent 4" w:semiHidden="0" w:uiPriority="63" w:unhideWhenUsed="0"/>
+    <w:lsdException w:name="Medium Shading 2 Accent 4" w:semiHidden="0" w:uiPriority="64" w:unhideWhenUsed="0"/>
+    <w:lsdException w:name="Medium List 1 Accent 4" w:semiHidden="0" w:uiPriority="65" w:unhideWhenUsed="0"/>
+    <w:lsdException w:name="Medium List 2 Accent 4" w:semiHidden="0" w:uiPriority="66" w:unhideWhenUsed="0"/>
+    <w:lsdException w:name="Medium Grid 1 Accent 4" w:semiHidden="0" w:uiPriority="67" w:unhideWhenUsed="0"/>
+    <w:lsdException w:name="Medium Grid 2 Accent 4" w:semiHidden="0" w:uiPriority="68" w:unhideWhenUsed="0"/>
+    <w:lsdException w:name="Medium Grid 3 Accent 4" w:semiHidden="0" w:uiPriority="69" w:unhideWhenUsed="0"/>
+    <w:lsdException w:name="Dark List Accent 4" w:semiHidden="0" w:uiPriority="70" w:unhideWhenUsed="0"/>
+    <w:lsdException w:name="Colorful Shading Accent 4" w:semiHidden="0" w:uiPriority="71" w:unhideWhenUsed="0"/>
+    <w:lsdException w:name="Colorful List Accent 4" w:semiHidden="0" w:uiPriority="72" w:unhideWhenUsed="0"/>
+    <w:lsdException w:name="Colorful Grid Accent 4" w:semiHidden="0" w:uiPriority="73" w:unhideWhenUsed="0"/>
+    <w:lsdException w:name="Light Shading Accent 5" w:semiHidden="0" w:uiPriority="60" w:unhideWhenUsed="0"/>
+    <w:lsdException w:name="Light List Accent 5" w:semiHidden="0" w:uiPriority="61" w:unhideWhenUsed="0"/>
+    <w:lsdException w:name="Light Grid Accent 5" w:semiHidden="0" w:uiPriority="62" w:unhideWhenUsed="0"/>
+    <w:lsdException w:name="Medium Shading 1 Accent 5" w:semiHidden="0" w:uiPriority="63" w:unhideWhenUsed="0"/>
+    <w:lsdException w:name="Medium Shading 2 Accent 5" w:semiHidden="0" w:uiPriority="64" w:unhideWhenUsed="0"/>
+    <w:lsdException w:name="Medium List 1 Accent 5" w:semiHidden="0" w:uiPriority="65" w:unhideWhenUsed="0"/>
+    <w:lsdException w:name="Medium List 2 Accent 5" w:semiHidden="0" w:uiPriority="66" w:unhideWhenUsed="0"/>
+    <w:lsdException w:name="Medium Grid 1 Accent 5" w:semiHidden="0" w:uiPriority="67" w:unhideWhenUsed="0"/>
+    <w:lsdException w:name="Medium Grid 2 Accent 5" w:semiHidden="0" w:uiPriority="68" w:unhideWhenUsed="0"/>
+    <w:lsdException w:name="Medium Grid 3 Accent 5" w:semiHidden="0" w:uiPriority="69" w:unhideWhenUsed="0"/>
+    <w:lsdException w:name="Dark List Accent 5" w:semiHidden="0" w:uiPriority="70" w:unhideWhenUsed="0"/>
+    <w:lsdException w:name="Colorful Shading Accent 5" w:semiHidden="0" w:uiPriority="71" w:unhideWhenUsed="0"/>
+    <w:lsdException w:name="Colorful List Accent 5" w:semiHidden="0" w:uiPriority="72" w:unhideWhenUsed="0"/>
+    <w:lsdException w:name="Colorful Grid Accent 5" w:semiHidden="0" w:uiPriority="73" w:unhideWhenUsed="0"/>
+    <w:lsdException w:name="Light Shading Accent 6" w:semiHidden="0" w:uiPriority="60" w:unhideWhenUsed="0"/>
+    <w:lsdException w:name="Light List Accent 6" w:semiHidden="0" w:uiPriority="61" w:unhideWhenUsed="0"/>
+    <w:lsdException w:name="Light Grid Accent 6" w:semiHidden="0" w:uiPriority="62" w:unhideWhenUsed="0"/>
+    <w:lsdException w:name="Medium Shading 1 Accent 6" w:semiHidden="0" w:uiPriority="63" w:unhideWhenUsed="0"/>
+    <w:lsdException w:name="Medium Shading 2 Accent 6" w:semiHidden="0" w:uiPriority="64" w:unhideWhenUsed="0"/>
+    <w:lsdException w:name="Medium List 1 Accent 6" w:semiHidden="0" w:uiPriority="65" w:unhideWhenUsed="0"/>
+    <w:lsdException w:name="Medium List 2 Accent 6" w:semiHidden="0" w:uiPriority="66" w:unhideWhenUsed="0"/>
+    <w:lsdException w:name="Medium Grid 1 Accent 6" w:semiHidden="0" w:uiPriority="67" w:unhideWhenUsed="0"/>
+    <w:lsdException w:name="Medium Grid 2 Accent 6" w:semiHidden="0" w:uiPriority="68" w:unhideWhenUsed="0"/>
+    <w:lsdException w:name="Medium Grid 3 Accent 6" w:semiHidden="0" w:uiPriority="69" w:unhideWhenUsed="0"/>
+    <w:lsdException w:name="Dark List Accent 6" w:semiHidden="0" w:uiPriority="70" w:unhideWhenUsed="0"/>
+    <w:lsdException w:name="Colorful Shading Accent 6" w:semiHidden="0" w:uiPriority="71" w:unhideWhenUsed="0"/>
+    <w:lsdException w:name="Colorful List Accent 6" w:semiHidden="0" w:uiPriority="72" w:unhideWhenUsed="0"/>
+    <w:lsdException w:name="Colorful Grid Accent 6" w:semiHidden="0" w:uiPriority="73" w:unhideWhenUsed="0"/>
+    <w:lsdException w:name="Subtle Emphasis" w:semiHidden="0" w:uiPriority="19" w:unhideWhenUsed="0" w:qFormat="1"/>
+    <w:lsdException w:name="Intense Emphasis" w:semiHidden="0" w:uiPriority="21" w:unhideWhenUsed="0" w:qFormat="1"/>
+    <w:lsdException w:name="Subtle Reference" w:semiHidden="0" w:uiPriority="31" w:unhideWhenUsed="0" w:qFormat="1"/>
+    <w:lsdException w:name="Intense Reference" w:semiHidden="0" w:uiPriority="32" w:unhideWhenUsed="0" w:qFormat="1"/>
+    <w:lsdException w:name="Book Title" w:semiHidden="0" w:uiPriority="33" w:unhideWhenUsed="0" w:qFormat="1"/>
+    <w:lsdException w:name="Bibliography" w:uiPriority="37"/>
+    <w:lsdException w:name="TOC Heading" w:uiPriority="39" w:qFormat="1"/>
+  </w:latentStyles>
+  <w:style w:type="paragraph" w:default="1" w:styleId="Normal">
+    <w:name w:val="Normal"/>
+    <w:qFormat/>
+    <w:rsid w:val="00D1365F"/>
+  </w:style>
+  <w:style w:type="character" w:default="1" w:styleId="DefaultParagraphFont">
+    <w:name w:val="Default Paragraph Font"/>
+    <w:uiPriority w:val="1"/>
+    <w:semiHidden/>
+    <w:unhideWhenUsed/>
+  </w:style>
+  <w:style w:type="table" w:default="1" w:styleId="TableNormal">
+    <w:name w:val="Normal Table"/>
+    <w:uiPriority w:val="99"/>
+    <w:semiHidden/>
+    <w:unhideWhenUsed/>
+    <w:tblPr>
+      <w:tblInd w:w="0" w:type="dxa"/>
+      <w:tblCellMar>
+        <w:top w:w="0" w:type="dxa"/>
+        <w:left w:w="108" w:type="dxa"/>
+        <w:bottom w:w="0" w:type="dxa"/>
+        <w:right w:w="108" w:type="dxa"/>
+      </w:tblCellMar>
+    </w:tblPr>
+  </w:style>
+  <w:style w:type="numbering" w:default="1" w:styleId="NoList">
+    <w:name w:val="No List"/>
+    <w:uiPriority w:val="99"/>
+    <w:semiHidden/>
+    <w:unhideWhenUsed/>
+  </w:style>
+  <w:style w:type="paragraph" w:styleId="BalloonText">
+    <w:name w:val="Balloon Text"/>
+    <w:basedOn w:val="Normal"/>
+    <w:link w:val="BalloonTextChar"/>
+    <w:uiPriority w:val="99"/>
+    <w:semiHidden/>
+    <w:unhideWhenUsed/>
+    <w:rsid w:val="000F4317"/>
+    <w:pPr>
+      <w:spacing w:after="0" w:line="240" w:lineRule="auto"/>
+    </w:pPr>
+    <w:rPr>
+      <w:rFonts w:ascii="Tahoma" w:hAnsi="Tahoma" w:cs="Tahoma"/>
+      <w:sz w:val="16"/>
+      <w:szCs w:val="16"/>
+    </w:rPr>
+  </w:style>
+  <w:style w:type="character" w:customStyle="1" w:styleId="BalloonTextChar">
+    <w:name w:val="Balloon Text Char"/>
+    <w:basedOn w:val="DefaultParagraphFont"/>
+    <w:link w:val="BalloonText"/>
+    <w:uiPriority w:val="99"/>
+    <w:semiHidden/>
+    <w:rsid w:val="000F4317"/>
+    <w:rPr>
+      <w:rFonts w:ascii="Tahoma" w:hAnsi="Tahoma" w:cs="Tahoma"/>
+      <w:sz w:val="16"/>
+      <w:szCs w:val="16"/>
+    </w:rPr>
+  </w:style>
+  <w:style w:type="character" w:styleId="Hyperlink">
+    <w:name w:val="Hyperlink"/>
+    <w:basedOn w:val="DefaultParagraphFont"/>
+    <w:uiPriority w:val="99"/>
+    <w:unhideWhenUsed/>
+    <w:rsid w:val="000468A9"/>
+    <w:rPr>
+      <w:color w:val="0000FF" w:themeColor="hyperlink"/>
+      <w:u w:val="single"/>
+    </w:rPr>
+  </w:style>
+  <w:style w:type="character" w:styleId="FollowedHyperlink">
+    <w:name w:val="FollowedHyperlink"/>
+    <w:basedOn w:val="DefaultParagraphFont"/>
+    <w:uiPriority w:val="99"/>
+    <w:semiHidden/>
+    <w:unhideWhenUsed/>
+    <w:rsid w:val="000468A9"/>
+    <w:rPr>
+      <w:color w:val="800080" w:themeColor="followedHyperlink"/>
+      <w:u w:val="single"/>
+    </w:rPr>
+  </w:style>
+  <w:style w:type="paragraph" w:styleId="Header">
+    <w:name w:val="header"/>
+    <w:basedOn w:val="Normal"/>
+    <w:link w:val="HeaderChar"/>
+    <w:uiPriority w:val="99"/>
+    <w:unhideWhenUsed/>
+    <w:rsid w:val="00891ACD"/>
+    <w:pPr>
+      <w:tabs>
+        <w:tab w:val="center" w:pos="4680"/>
+        <w:tab w:val="right" w:pos="9360"/>
+      </w:tabs>
+      <w:spacing w:after="0" w:line="240" w:lineRule="auto"/>
+    </w:pPr>
+  </w:style>
   <w:style w:type="character" w:customStyle="1" w:styleId="HeaderChar">
     <w:name w:val="Header Char"/>
     <w:basedOn w:val="DefaultParagraphFont"/>
     <w:link w:val="Header"/>
     <w:uiPriority w:val="99"/>
-    <w:semiHidden/>
     <w:rsid w:val="00891ACD"/>
   </w:style>
   <w:style w:type="paragraph" w:styleId="Footer">
@@ -1174,4 +1632,16 @@
   <a:objectDefaults/>
   <a:extraClrSchemeLst/>
 </a:theme>
+</file>
+
+<file path=customXml/item1.xml><?xml version="1.0" encoding="utf-8"?>
+<b:Sources xmlns:b="http://schemas.openxmlformats.org/officeDocument/2006/bibliography" xmlns="http://schemas.openxmlformats.org/officeDocument/2006/bibliography" SelectedStyle="/APA.XSL" StyleName="APA"/>
+</file>
+
+<file path=customXml/itemProps1.xml><?xml version="1.0" encoding="utf-8"?>
+<ds:datastoreItem xmlns:ds="http://schemas.openxmlformats.org/officeDocument/2006/customXml" ds:itemID="{A77BC9EB-DFE6-45B9-8D51-BFC13E6C4DED}">
+  <ds:schemaRefs>
+    <ds:schemaRef ds:uri="http://schemas.openxmlformats.org/officeDocument/2006/bibliography"/>
+  </ds:schemaRefs>
+</ds:datastoreItem>
 </file>
</xml_diff>

<commit_message>
Fixed hyperlink to foreward slashes.
</commit_message>
<xml_diff>
--- a/Getting Started.docx
+++ b/Getting Started.docx
@@ -94,7 +94,25 @@
           <w:sz w:val="24"/>
           <w:szCs w:val="24"/>
         </w:rPr>
-        <w:t>The iDigi Integration Kit is a</w:t>
+        <w:t xml:space="preserve">The </w:t>
+      </w:r>
+      <w:proofErr w:type="spellStart"/>
+      <w:r>
+        <w:rPr>
+          <w:rFonts w:ascii="Times New Roman" w:hAnsi="Times New Roman" w:cs="Times New Roman"/>
+          <w:sz w:val="24"/>
+          <w:szCs w:val="24"/>
+        </w:rPr>
+        <w:t>iDigi</w:t>
+      </w:r>
+      <w:proofErr w:type="spellEnd"/>
+      <w:r>
+        <w:rPr>
+          <w:rFonts w:ascii="Times New Roman" w:hAnsi="Times New Roman" w:cs="Times New Roman"/>
+          <w:sz w:val="24"/>
+          <w:szCs w:val="24"/>
+        </w:rPr>
+        <w:t xml:space="preserve"> Integration Kit is a</w:t>
       </w:r>
       <w:r>
         <w:rPr>
@@ -136,13 +154,23 @@
         </w:rPr>
         <w:t xml:space="preserve">add </w:t>
       </w:r>
-      <w:r>
-        <w:rPr>
-          <w:rFonts w:ascii="Times New Roman" w:hAnsi="Times New Roman" w:cs="Times New Roman"/>
-          <w:sz w:val="24"/>
-          <w:szCs w:val="24"/>
-        </w:rPr>
-        <w:t>iDigi Device Cloud connectivity</w:t>
+      <w:proofErr w:type="spellStart"/>
+      <w:r>
+        <w:rPr>
+          <w:rFonts w:ascii="Times New Roman" w:hAnsi="Times New Roman" w:cs="Times New Roman"/>
+          <w:sz w:val="24"/>
+          <w:szCs w:val="24"/>
+        </w:rPr>
+        <w:t>iDigi</w:t>
+      </w:r>
+      <w:proofErr w:type="spellEnd"/>
+      <w:r>
+        <w:rPr>
+          <w:rFonts w:ascii="Times New Roman" w:hAnsi="Times New Roman" w:cs="Times New Roman"/>
+          <w:sz w:val="24"/>
+          <w:szCs w:val="24"/>
+        </w:rPr>
+        <w:t xml:space="preserve"> Device Cloud connectivity</w:t>
       </w:r>
       <w:r>
         <w:rPr>
@@ -177,13 +205,23 @@
         </w:rPr>
         <w:t xml:space="preserve">Integrating the </w:t>
       </w:r>
-      <w:r>
-        <w:rPr>
-          <w:rFonts w:ascii="Times New Roman" w:hAnsi="Times New Roman" w:cs="Times New Roman"/>
-          <w:sz w:val="24"/>
-          <w:szCs w:val="24"/>
-        </w:rPr>
-        <w:t>iDigi Integration Kit</w:t>
+      <w:proofErr w:type="spellStart"/>
+      <w:r>
+        <w:rPr>
+          <w:rFonts w:ascii="Times New Roman" w:hAnsi="Times New Roman" w:cs="Times New Roman"/>
+          <w:sz w:val="24"/>
+          <w:szCs w:val="24"/>
+        </w:rPr>
+        <w:t>iDigi</w:t>
+      </w:r>
+      <w:proofErr w:type="spellEnd"/>
+      <w:r>
+        <w:rPr>
+          <w:rFonts w:ascii="Times New Roman" w:hAnsi="Times New Roman" w:cs="Times New Roman"/>
+          <w:sz w:val="24"/>
+          <w:szCs w:val="24"/>
+        </w:rPr>
+        <w:t xml:space="preserve"> Integration Kit</w:t>
       </w:r>
       <w:r>
         <w:rPr>
@@ -277,13 +315,23 @@
         </w:rPr>
         <w:t xml:space="preserve">, memory allocation and time, configuration) to the </w:t>
       </w:r>
-      <w:r>
-        <w:rPr>
-          <w:rFonts w:ascii="Times New Roman" w:hAnsi="Times New Roman" w:cs="Times New Roman"/>
-          <w:sz w:val="24"/>
-          <w:szCs w:val="24"/>
-        </w:rPr>
-        <w:t>iDigi Integration Kit</w:t>
+      <w:proofErr w:type="spellStart"/>
+      <w:r>
+        <w:rPr>
+          <w:rFonts w:ascii="Times New Roman" w:hAnsi="Times New Roman" w:cs="Times New Roman"/>
+          <w:sz w:val="24"/>
+          <w:szCs w:val="24"/>
+        </w:rPr>
+        <w:t>iDigi</w:t>
+      </w:r>
+      <w:proofErr w:type="spellEnd"/>
+      <w:r>
+        <w:rPr>
+          <w:rFonts w:ascii="Times New Roman" w:hAnsi="Times New Roman" w:cs="Times New Roman"/>
+          <w:sz w:val="24"/>
+          <w:szCs w:val="24"/>
+        </w:rPr>
+        <w:t xml:space="preserve"> Integration Kit</w:t>
       </w:r>
       <w:r>
         <w:rPr>
@@ -325,13 +373,23 @@
         </w:rPr>
         <w:t xml:space="preserve">also includes running the </w:t>
       </w:r>
-      <w:r>
-        <w:rPr>
-          <w:rFonts w:ascii="Times New Roman" w:hAnsi="Times New Roman" w:cs="Times New Roman"/>
-          <w:sz w:val="24"/>
-          <w:szCs w:val="24"/>
-        </w:rPr>
-        <w:t>iDigi Integration Kit</w:t>
+      <w:proofErr w:type="spellStart"/>
+      <w:r>
+        <w:rPr>
+          <w:rFonts w:ascii="Times New Roman" w:hAnsi="Times New Roman" w:cs="Times New Roman"/>
+          <w:sz w:val="24"/>
+          <w:szCs w:val="24"/>
+        </w:rPr>
+        <w:t>iDigi</w:t>
+      </w:r>
+      <w:proofErr w:type="spellEnd"/>
+      <w:r>
+        <w:rPr>
+          <w:rFonts w:ascii="Times New Roman" w:hAnsi="Times New Roman" w:cs="Times New Roman"/>
+          <w:sz w:val="24"/>
+          <w:szCs w:val="24"/>
+        </w:rPr>
+        <w:t xml:space="preserve"> Integration Kit</w:t>
       </w:r>
       <w:r>
         <w:rPr>
@@ -347,7 +405,25 @@
           <w:sz w:val="24"/>
           <w:szCs w:val="24"/>
         </w:rPr>
-        <w:t>s to the iDigi Device Cloud.</w:t>
+        <w:t xml:space="preserve">s to the </w:t>
+      </w:r>
+      <w:proofErr w:type="spellStart"/>
+      <w:r>
+        <w:rPr>
+          <w:rFonts w:ascii="Times New Roman" w:hAnsi="Times New Roman" w:cs="Times New Roman"/>
+          <w:sz w:val="24"/>
+          <w:szCs w:val="24"/>
+        </w:rPr>
+        <w:t>iDigi</w:t>
+      </w:r>
+      <w:proofErr w:type="spellEnd"/>
+      <w:r>
+        <w:rPr>
+          <w:rFonts w:ascii="Times New Roman" w:hAnsi="Times New Roman" w:cs="Times New Roman"/>
+          <w:sz w:val="24"/>
+          <w:szCs w:val="24"/>
+        </w:rPr>
+        <w:t xml:space="preserve"> Device Cloud.</w:t>
       </w:r>
     </w:p>
     <w:p>
@@ -460,13 +536,23 @@
         </w:rPr>
         <w:t xml:space="preserve">It is forbidden to modify any code within the /private portion of the </w:t>
       </w:r>
-      <w:r>
-        <w:rPr>
-          <w:rFonts w:ascii="Times New Roman" w:hAnsi="Times New Roman" w:cs="Times New Roman"/>
-          <w:sz w:val="24"/>
-          <w:szCs w:val="24"/>
-        </w:rPr>
-        <w:t>iDigi Integration Kit</w:t>
+      <w:proofErr w:type="spellStart"/>
+      <w:r>
+        <w:rPr>
+          <w:rFonts w:ascii="Times New Roman" w:hAnsi="Times New Roman" w:cs="Times New Roman"/>
+          <w:sz w:val="24"/>
+          <w:szCs w:val="24"/>
+        </w:rPr>
+        <w:t>iDigi</w:t>
+      </w:r>
+      <w:proofErr w:type="spellEnd"/>
+      <w:r>
+        <w:rPr>
+          <w:rFonts w:ascii="Times New Roman" w:hAnsi="Times New Roman" w:cs="Times New Roman"/>
+          <w:sz w:val="24"/>
+          <w:szCs w:val="24"/>
+        </w:rPr>
+        <w:t xml:space="preserve"> Integration Kit</w:t>
       </w:r>
       <w:r>
         <w:rPr>
@@ -578,13 +664,23 @@
         </w:rPr>
         <w:t xml:space="preserve">time for reading the </w:t>
       </w:r>
-      <w:r>
-        <w:rPr>
-          <w:rFonts w:ascii="Times New Roman" w:hAnsi="Times New Roman" w:cs="Times New Roman"/>
-          <w:sz w:val="24"/>
-          <w:szCs w:val="24"/>
-        </w:rPr>
-        <w:t>iDigi Integration Kit</w:t>
+      <w:proofErr w:type="spellStart"/>
+      <w:r>
+        <w:rPr>
+          <w:rFonts w:ascii="Times New Roman" w:hAnsi="Times New Roman" w:cs="Times New Roman"/>
+          <w:sz w:val="24"/>
+          <w:szCs w:val="24"/>
+        </w:rPr>
+        <w:t>iDigi</w:t>
+      </w:r>
+      <w:proofErr w:type="spellEnd"/>
+      <w:r>
+        <w:rPr>
+          <w:rFonts w:ascii="Times New Roman" w:hAnsi="Times New Roman" w:cs="Times New Roman"/>
+          <w:sz w:val="24"/>
+          <w:szCs w:val="24"/>
+        </w:rPr>
+        <w:t xml:space="preserve"> Integration Kit</w:t>
       </w:r>
       <w:r>
         <w:rPr>
@@ -611,13 +707,23 @@
         </w:rPr>
         <w:t xml:space="preserve">To get started, open the </w:t>
       </w:r>
-      <w:r>
-        <w:rPr>
-          <w:rFonts w:ascii="Times New Roman" w:hAnsi="Times New Roman" w:cs="Times New Roman"/>
-          <w:sz w:val="24"/>
-          <w:szCs w:val="24"/>
-        </w:rPr>
-        <w:t>iDigi Integration Kit</w:t>
+      <w:proofErr w:type="spellStart"/>
+      <w:r>
+        <w:rPr>
+          <w:rFonts w:ascii="Times New Roman" w:hAnsi="Times New Roman" w:cs="Times New Roman"/>
+          <w:sz w:val="24"/>
+          <w:szCs w:val="24"/>
+        </w:rPr>
+        <w:t>iDigi</w:t>
+      </w:r>
+      <w:proofErr w:type="spellEnd"/>
+      <w:r>
+        <w:rPr>
+          <w:rFonts w:ascii="Times New Roman" w:hAnsi="Times New Roman" w:cs="Times New Roman"/>
+          <w:sz w:val="24"/>
+          <w:szCs w:val="24"/>
+        </w:rPr>
+        <w:t xml:space="preserve"> Integration Kit</w:t>
       </w:r>
       <w:r>
         <w:rPr>
@@ -635,13 +741,23 @@
         </w:rPr>
         <w:t xml:space="preserve">The </w:t>
       </w:r>
-      <w:r>
-        <w:rPr>
-          <w:rFonts w:ascii="Times New Roman" w:hAnsi="Times New Roman" w:cs="Times New Roman"/>
-          <w:sz w:val="24"/>
-          <w:szCs w:val="24"/>
-        </w:rPr>
-        <w:t>iDigi Integration Kit</w:t>
+      <w:proofErr w:type="spellStart"/>
+      <w:r>
+        <w:rPr>
+          <w:rFonts w:ascii="Times New Roman" w:hAnsi="Times New Roman" w:cs="Times New Roman"/>
+          <w:sz w:val="24"/>
+          <w:szCs w:val="24"/>
+        </w:rPr>
+        <w:t>iDigi</w:t>
+      </w:r>
+      <w:proofErr w:type="spellEnd"/>
+      <w:r>
+        <w:rPr>
+          <w:rFonts w:ascii="Times New Roman" w:hAnsi="Times New Roman" w:cs="Times New Roman"/>
+          <w:sz w:val="24"/>
+          <w:szCs w:val="24"/>
+        </w:rPr>
+        <w:t xml:space="preserve"> Integration Kit</w:t>
       </w:r>
       <w:r>
         <w:rPr>
@@ -652,6 +768,7 @@
         <w:t xml:space="preserve"> User Guide can be found here: </w:t>
       </w:r>
       <w:hyperlink r:id="rId8" w:history="1">
+        <w:proofErr w:type="spellStart"/>
         <w:r>
           <w:rPr>
             <w:rStyle w:val="Hyperlink"/>
@@ -659,7 +776,35 @@
             <w:sz w:val="24"/>
             <w:szCs w:val="24"/>
           </w:rPr>
-          <w:t>./docs/user_guide.html</w:t>
+          <w:t>doxygen</w:t>
+        </w:r>
+        <w:proofErr w:type="spellEnd"/>
+        <w:r>
+          <w:rPr>
+            <w:rStyle w:val="Hyperlink"/>
+            <w:rFonts w:ascii="Times New Roman" w:hAnsi="Times New Roman" w:cs="Times New Roman"/>
+            <w:sz w:val="24"/>
+            <w:szCs w:val="24"/>
+          </w:rPr>
+          <w:t>/user</w:t>
+        </w:r>
+        <w:r>
+          <w:rPr>
+            <w:rStyle w:val="Hyperlink"/>
+            <w:rFonts w:ascii="Times New Roman" w:hAnsi="Times New Roman" w:cs="Times New Roman"/>
+            <w:sz w:val="24"/>
+            <w:szCs w:val="24"/>
+          </w:rPr>
+          <w:t>_</w:t>
+        </w:r>
+        <w:r>
+          <w:rPr>
+            <w:rStyle w:val="Hyperlink"/>
+            <w:rFonts w:ascii="Times New Roman" w:hAnsi="Times New Roman" w:cs="Times New Roman"/>
+            <w:sz w:val="24"/>
+            <w:szCs w:val="24"/>
+          </w:rPr>
+          <w:t>guide.html</w:t>
         </w:r>
       </w:hyperlink>
       <w:r>
@@ -756,8 +901,15 @@
     <w:pPr>
       <w:pStyle w:val="Header"/>
     </w:pPr>
+    <w:proofErr w:type="spellStart"/>
+    <w:proofErr w:type="gramStart"/>
     <w:r>
-      <w:t>iDigi Integration Kit v1.1</w:t>
+      <w:t>iDigi</w:t>
+    </w:r>
+    <w:proofErr w:type="spellEnd"/>
+    <w:proofErr w:type="gramEnd"/>
+    <w:r>
+      <w:t xml:space="preserve"> Integration Kit v1.1</w:t>
     </w:r>
     <w:r>
       <w:tab/>
@@ -1639,7 +1791,7 @@
 </file>
 
 <file path=customXml/itemProps1.xml><?xml version="1.0" encoding="utf-8"?>
-<ds:datastoreItem xmlns:ds="http://schemas.openxmlformats.org/officeDocument/2006/customXml" ds:itemID="{6CB29DB0-0E0E-4B63-BA6B-345E56A21289}">
+<ds:datastoreItem xmlns:ds="http://schemas.openxmlformats.org/officeDocument/2006/customXml" ds:itemID="{4DFFAF80-CAFC-4658-8698-7899FB840A93}">
   <ds:schemaRefs>
     <ds:schemaRef ds:uri="http://schemas.openxmlformats.org/officeDocument/2006/bibliography"/>
   </ds:schemaRefs>

</xml_diff>